<commit_message>
more people do one thing
</commit_message>
<xml_diff>
--- a/webLearn.docx
+++ b/webLearn.docx
@@ -6148,7 +6148,132 @@
         <w:rPr>
           <w:rFonts w:hint="eastAsia"/>
         </w:rPr>
-        <w:t>dev（合并某个分支）</w:t>
+        <w:t>dev（合并某个分支）/</w:t>
+      </w:r>
+      <w:r>
+        <w:t>/</w:t>
+      </w:r>
+      <w:r>
+        <w:rPr>
+          <w:rFonts w:hint="eastAsia"/>
+        </w:rPr>
+        <w:t>git</w:t>
+      </w:r>
+      <w:r>
+        <w:t xml:space="preserve"> </w:t>
+      </w:r>
+      <w:r>
+        <w:rPr>
+          <w:rFonts w:hint="eastAsia"/>
+        </w:rPr>
+        <w:t>branch</w:t>
+      </w:r>
+      <w:r>
+        <w:t xml:space="preserve"> </w:t>
+      </w:r>
+      <w:r>
+        <w:rPr>
+          <w:rFonts w:hint="eastAsia"/>
+        </w:rPr>
+        <w:t>-d</w:t>
+      </w:r>
+      <w:r>
+        <w:t xml:space="preserve"> </w:t>
+      </w:r>
+      <w:r>
+        <w:rPr>
+          <w:rFonts w:hint="eastAsia"/>
+        </w:rPr>
+        <w:t>dev（删除某个已经合并过的分支）</w:t>
+      </w:r>
+    </w:p>
+    <w:p>
+      <w:pPr>
+        <w:pStyle w:val="a4"/>
+        <w:numPr>
+          <w:ilvl w:val="0"/>
+          <w:numId w:val="4"/>
+        </w:numPr>
+        <w:ind w:firstLineChars="0"/>
+      </w:pPr>
+      <w:r>
+        <w:rPr>
+          <w:rFonts w:hint="eastAsia"/>
+        </w:rPr>
+        <w:t>查看远程库信息，使用</w:t>
+      </w:r>
+      <w:r>
+        <w:t>git remote -v；</w:t>
+      </w:r>
+    </w:p>
+    <w:p>
+      <w:pPr>
+        <w:pStyle w:val="a4"/>
+        <w:numPr>
+          <w:ilvl w:val="0"/>
+          <w:numId w:val="4"/>
+        </w:numPr>
+        <w:ind w:firstLineChars="0"/>
+      </w:pPr>
+      <w:r>
+        <w:rPr>
+          <w:rFonts w:hint="eastAsia"/>
+        </w:rPr>
+        <w:t>本地新建的分支如果不推送到远程，对其他人就是不可见的；</w:t>
+      </w:r>
+    </w:p>
+    <w:p>
+      <w:pPr>
+        <w:pStyle w:val="a4"/>
+        <w:numPr>
+          <w:ilvl w:val="0"/>
+          <w:numId w:val="4"/>
+        </w:numPr>
+        <w:ind w:firstLineChars="0"/>
+      </w:pPr>
+      <w:r>
+        <w:rPr>
+          <w:rFonts w:hint="eastAsia"/>
+        </w:rPr>
+        <w:t>从本地推送分支，使用</w:t>
+      </w:r>
+      <w:r>
+        <w:t>git push origin branch-name，如果推送失败，先用git pull抓取远程的新提交；</w:t>
+      </w:r>
+    </w:p>
+    <w:p>
+      <w:pPr>
+        <w:pStyle w:val="a4"/>
+        <w:numPr>
+          <w:ilvl w:val="0"/>
+          <w:numId w:val="4"/>
+        </w:numPr>
+        <w:ind w:firstLineChars="0"/>
+      </w:pPr>
+      <w:r>
+        <w:rPr>
+          <w:rFonts w:hint="eastAsia"/>
+        </w:rPr>
+        <w:t>在本地创建和远程分支对应的分支，使用</w:t>
+      </w:r>
+      <w:r>
+        <w:t>git checkout -b branch-name origin/branch-name，本地和远程分支的名称最好一致；</w:t>
+      </w:r>
+    </w:p>
+    <w:p>
+      <w:pPr>
+        <w:pStyle w:val="a4"/>
+        <w:numPr>
+          <w:ilvl w:val="0"/>
+          <w:numId w:val="4"/>
+        </w:numPr>
+        <w:ind w:firstLineChars="0"/>
+      </w:pPr>
+      <w:r>
+        <w:rPr>
+          <w:rFonts w:hint="eastAsia"/>
+        </w:rPr>
+        <w:t>建立本地分支和远程分</w:t>
       </w:r>
       <w:bookmarkStart w:id="0" w:name="_GoBack"/>
       <w:bookmarkEnd w:id="0"/>
@@ -6156,44 +6281,40 @@
         <w:rPr>
           <w:rFonts w:hint="eastAsia"/>
         </w:rPr>
-        <w:t>/</w:t>
-      </w:r>
-      <w:r>
-        <w:t>/</w:t>
-      </w:r>
-      <w:r>
-        <w:rPr>
-          <w:rFonts w:hint="eastAsia"/>
-        </w:rPr>
-        <w:t>git</w:t>
-      </w:r>
-      <w:r>
-        <w:t xml:space="preserve"> </w:t>
-      </w:r>
-      <w:r>
-        <w:rPr>
-          <w:rFonts w:hint="eastAsia"/>
-        </w:rPr>
-        <w:t>branch</w:t>
-      </w:r>
-      <w:r>
-        <w:t xml:space="preserve"> </w:t>
-      </w:r>
-      <w:r>
-        <w:rPr>
-          <w:rFonts w:hint="eastAsia"/>
-        </w:rPr>
-        <w:t>-d</w:t>
-      </w:r>
-      <w:r>
-        <w:t xml:space="preserve"> </w:t>
-      </w:r>
-      <w:r>
-        <w:rPr>
-          <w:rFonts w:hint="eastAsia"/>
-        </w:rPr>
-        <w:t>dev（删除某个已经合并过的分支）</w:t>
-      </w:r>
+        <w:t>支的关联，使用</w:t>
+      </w:r>
+      <w:r>
+        <w:t>git branch --set-upstream branch-name origin/branch-name；</w:t>
+      </w:r>
+    </w:p>
+    <w:p>
+      <w:pPr>
+        <w:pStyle w:val="a4"/>
+        <w:numPr>
+          <w:ilvl w:val="0"/>
+          <w:numId w:val="4"/>
+        </w:numPr>
+        <w:ind w:firstLineChars="0"/>
+      </w:pPr>
+      <w:r>
+        <w:rPr>
+          <w:rFonts w:hint="eastAsia"/>
+        </w:rPr>
+        <w:t>从远程抓取分支，使用</w:t>
+      </w:r>
+      <w:r>
+        <w:t>git pull，如果有冲突，要先处理冲突。</w:t>
+      </w:r>
+    </w:p>
+    <w:p>
+      <w:pPr>
+        <w:pStyle w:val="a4"/>
+        <w:numPr>
+          <w:ilvl w:val="0"/>
+          <w:numId w:val="4"/>
+        </w:numPr>
+        <w:ind w:firstLineChars="0"/>
+      </w:pPr>
     </w:p>
     <w:sectPr>
       <w:pgSz w:w="11906" w:h="16838"/>

</xml_diff>

<commit_message>
webLearn add and git usurally use
</commit_message>
<xml_diff>
--- a/webLearn.docx
+++ b/webLearn.docx
@@ -6273,15 +6273,7 @@
         <w:rPr>
           <w:rFonts w:hint="eastAsia"/>
         </w:rPr>
-        <w:t>建立本地分支和远程分</w:t>
-      </w:r>
-      <w:bookmarkStart w:id="0" w:name="_GoBack"/>
-      <w:bookmarkEnd w:id="0"/>
-      <w:r>
-        <w:rPr>
-          <w:rFonts w:hint="eastAsia"/>
-        </w:rPr>
-        <w:t>支的关联，使用</w:t>
+        <w:t>建立本地分支和远程分支的关联，使用</w:t>
       </w:r>
       <w:r>
         <w:t>git branch --set-upstream branch-name origin/branch-name；</w:t>
@@ -6315,6 +6307,142 @@
         </w:numPr>
         <w:ind w:firstLineChars="0"/>
       </w:pPr>
+      <w:r>
+        <w:rPr>
+          <w:rFonts w:hint="eastAsia"/>
+        </w:rPr>
+        <w:t>命令</w:t>
+      </w:r>
+      <w:r>
+        <w:t>git tag &lt;tagname&gt;用于新建一个标签，默认为HEAD，也可以指定一个commit id；</w:t>
+      </w:r>
+    </w:p>
+    <w:p>
+      <w:pPr>
+        <w:pStyle w:val="a4"/>
+        <w:numPr>
+          <w:ilvl w:val="0"/>
+          <w:numId w:val="4"/>
+        </w:numPr>
+        <w:ind w:firstLineChars="0"/>
+      </w:pPr>
+      <w:r>
+        <w:rPr>
+          <w:rFonts w:hint="eastAsia"/>
+        </w:rPr>
+        <w:t>命令</w:t>
+      </w:r>
+      <w:r>
+        <w:t>git tag -a &lt;tagname&gt; -m "blablabla..."可以指定标签信息；</w:t>
+      </w:r>
+    </w:p>
+    <w:p>
+      <w:pPr>
+        <w:pStyle w:val="a4"/>
+        <w:numPr>
+          <w:ilvl w:val="0"/>
+          <w:numId w:val="4"/>
+        </w:numPr>
+        <w:ind w:firstLineChars="0"/>
+      </w:pPr>
+      <w:r>
+        <w:rPr>
+          <w:rFonts w:hint="eastAsia"/>
+        </w:rPr>
+        <w:t>命令</w:t>
+      </w:r>
+      <w:r>
+        <w:t>git tag可以查看所有标签。</w:t>
+      </w:r>
+    </w:p>
+    <w:p>
+      <w:pPr>
+        <w:pStyle w:val="a4"/>
+        <w:numPr>
+          <w:ilvl w:val="0"/>
+          <w:numId w:val="4"/>
+        </w:numPr>
+        <w:ind w:firstLineChars="0"/>
+      </w:pPr>
+      <w:r>
+        <w:rPr>
+          <w:rFonts w:hint="eastAsia"/>
+        </w:rPr>
+        <w:lastRenderedPageBreak/>
+        <w:t>命令</w:t>
+      </w:r>
+      <w:r>
+        <w:t>git push origin &lt;tagname&gt;可以推送一个本地标签；</w:t>
+      </w:r>
+    </w:p>
+    <w:p>
+      <w:pPr>
+        <w:pStyle w:val="a4"/>
+        <w:numPr>
+          <w:ilvl w:val="0"/>
+          <w:numId w:val="4"/>
+        </w:numPr>
+        <w:ind w:firstLineChars="0"/>
+      </w:pPr>
+      <w:r>
+        <w:rPr>
+          <w:rFonts w:hint="eastAsia"/>
+        </w:rPr>
+        <w:t>命令</w:t>
+      </w:r>
+      <w:r>
+        <w:t>git push origin --tags可以推送全部未推送过的本地标签；</w:t>
+      </w:r>
+    </w:p>
+    <w:p>
+      <w:pPr>
+        <w:pStyle w:val="a4"/>
+        <w:numPr>
+          <w:ilvl w:val="0"/>
+          <w:numId w:val="4"/>
+        </w:numPr>
+        <w:ind w:firstLineChars="0"/>
+      </w:pPr>
+      <w:r>
+        <w:rPr>
+          <w:rFonts w:hint="eastAsia"/>
+        </w:rPr>
+        <w:t>命令</w:t>
+      </w:r>
+      <w:r>
+        <w:t>git tag -d &lt;tagname&gt;可以删除一个本地标签；</w:t>
+      </w:r>
+    </w:p>
+    <w:p>
+      <w:pPr>
+        <w:pStyle w:val="a4"/>
+        <w:numPr>
+          <w:ilvl w:val="0"/>
+          <w:numId w:val="4"/>
+        </w:numPr>
+        <w:ind w:firstLineChars="0"/>
+      </w:pPr>
+      <w:r>
+        <w:rPr>
+          <w:rFonts w:hint="eastAsia"/>
+        </w:rPr>
+        <w:t>命令</w:t>
+      </w:r>
+      <w:r>
+        <w:t>git push origin :refs/tags/&lt;tagname&gt;可以删除一个远程标签。</w:t>
+      </w:r>
+    </w:p>
+    <w:p>
+      <w:pPr>
+        <w:pStyle w:val="a4"/>
+        <w:numPr>
+          <w:ilvl w:val="0"/>
+          <w:numId w:val="4"/>
+        </w:numPr>
+        <w:ind w:firstLineChars="0"/>
+      </w:pPr>
+      <w:bookmarkStart w:id="0" w:name="_GoBack"/>
+      <w:bookmarkEnd w:id="0"/>
     </w:p>
     <w:sectPr>
       <w:pgSz w:w="11906" w:h="16838"/>

</xml_diff>